<commit_message>
cosas sin mucho interes
</commit_message>
<xml_diff>
--- a/Sistemas operativos 2/unit 4.docx
+++ b/Sistemas operativos 2/unit 4.docx
@@ -22,12 +22,7 @@
     </w:p>
     <w:p>
       <w:r>
-        <w:t>Desde entonces, se han instalado supercomputa</w:t>
-      </w:r>
-      <w:bookmarkStart w:id="0" w:name="_GoBack"/>
-      <w:bookmarkEnd w:id="0"/>
-      <w:r>
-        <w:t>doras de diferentes tipos, cuyas características son un reflejo de los cambios en las tecnologías de cómputo y telecomunicaciones que han acontecido desde entonces.</w:t>
+        <w:t>Desde entonces, se han instalado supercomputadoras de diferentes tipos, cuyas características son un reflejo de los cambios en las tecnologías de cómputo y telecomunicaciones que han acontecido desde entonces.</w:t>
       </w:r>
     </w:p>
     <w:p>
@@ -84,16 +79,12 @@
           <w:b/>
         </w:rPr>
       </w:pPr>
-      <w:proofErr w:type="spellStart"/>
-      <w:proofErr w:type="gramStart"/>
       <w:r>
         <w:rPr>
           <w:b/>
         </w:rPr>
         <w:t>miZtli</w:t>
       </w:r>
-      <w:proofErr w:type="spellEnd"/>
-      <w:proofErr w:type="gramEnd"/>
     </w:p>
     <w:p>
       <w:pPr>
@@ -103,31 +94,7 @@
         <w:t>E</w:t>
       </w:r>
       <w:r>
-        <w:t xml:space="preserve">l sistema Hp </w:t>
-      </w:r>
-      <w:proofErr w:type="spellStart"/>
-      <w:r>
-        <w:t>cluster</w:t>
-      </w:r>
-      <w:proofErr w:type="spellEnd"/>
-      <w:r>
-        <w:t xml:space="preserve"> </w:t>
-      </w:r>
-      <w:proofErr w:type="spellStart"/>
-      <w:r>
-        <w:t>platform</w:t>
-      </w:r>
-      <w:proofErr w:type="spellEnd"/>
-      <w:r>
-        <w:t xml:space="preserve"> 3000SL es una supercomputadora con una capacidad de procesamiento de 118 </w:t>
-      </w:r>
-      <w:proofErr w:type="spellStart"/>
-      <w:r>
-        <w:t>TFlop</w:t>
-      </w:r>
-      <w:proofErr w:type="spellEnd"/>
-      <w:r>
-        <w:t>/s (118 billones de operaciones aritméticas por segundo).</w:t>
+        <w:t>l sistema Hp cluster platform 3000SL es una supercomputadora con una capacidad de procesamiento de 118 TFlop/s (118 billones de operaciones aritméticas por segundo).</w:t>
       </w:r>
     </w:p>
     <w:p>
@@ -144,44 +111,15 @@
         <w:t xml:space="preserve"> de procesamiento Intel e5-</w:t>
       </w:r>
       <w:r>
-        <w:t xml:space="preserve">2670, 16 tarjetas NVIDIA m2090, una memoria RAM total de 15,000 </w:t>
-      </w:r>
-      <w:proofErr w:type="spellStart"/>
-      <w:r>
-        <w:t>Gbytes</w:t>
-      </w:r>
-      <w:proofErr w:type="spellEnd"/>
-      <w:r>
-        <w:t xml:space="preserve"> y un sistema de almacenamiento masivo de 750 Terabytes.</w:t>
-      </w:r>
-    </w:p>
-    <w:p>
-      <w:pPr>
-        <w:jc w:val="both"/>
-      </w:pPr>
-      <w:proofErr w:type="spellStart"/>
-      <w:r>
-        <w:t>Mistli</w:t>
-      </w:r>
-      <w:proofErr w:type="spellEnd"/>
-      <w:r>
-        <w:t xml:space="preserve"> se compone de 344 servidores (HP </w:t>
-      </w:r>
-      <w:proofErr w:type="spellStart"/>
-      <w:r>
-        <w:t>Proliant</w:t>
-      </w:r>
-      <w:proofErr w:type="spellEnd"/>
-      <w:r>
-        <w:t xml:space="preserve"> SL230 y SL250), comunicados a través de una red de datos </w:t>
-      </w:r>
-      <w:proofErr w:type="spellStart"/>
-      <w:r>
-        <w:t>infiband</w:t>
-      </w:r>
-      <w:proofErr w:type="spellEnd"/>
-      <w:r>
-        <w:t>, una red de administración Ethernet, una red de consolas.</w:t>
+        <w:t>2670, 16 tarjetas NVIDIA m2090, una memoria RAM total de 15,000 Gbytes y un sistema de almacenamiento masivo de 750 Terabytes.</w:t>
+      </w:r>
+    </w:p>
+    <w:p>
+      <w:pPr>
+        <w:jc w:val="both"/>
+      </w:pPr>
+      <w:r>
+        <w:t>Mistli se compone de 344 servidores (HP Proliant SL230 y SL250), comunicados a través de una red de datos infiband, una red de administración Ethernet, una red de consolas.</w:t>
       </w:r>
     </w:p>
     <w:p>
@@ -203,47 +141,15 @@
         <w:jc w:val="both"/>
       </w:pPr>
       <w:r>
-        <w:t xml:space="preserve">El sistema de almacenamiento principal del equipo </w:t>
-      </w:r>
-      <w:proofErr w:type="spellStart"/>
-      <w:r>
-        <w:t>mistli</w:t>
-      </w:r>
-      <w:proofErr w:type="spellEnd"/>
-      <w:r>
-        <w:t xml:space="preserve"> es distribuido y está basado en las tecnologías SFA12K de Data </w:t>
-      </w:r>
-      <w:proofErr w:type="spellStart"/>
-      <w:r>
-        <w:t>direct</w:t>
-      </w:r>
-      <w:proofErr w:type="spellEnd"/>
-      <w:r>
-        <w:t xml:space="preserve"> Networks y LUSTRE, del consorcio </w:t>
-      </w:r>
-      <w:proofErr w:type="spellStart"/>
-      <w:r>
-        <w:t>OpenSFS</w:t>
-      </w:r>
-      <w:proofErr w:type="spellEnd"/>
-      <w:r>
-        <w:t>.</w:t>
-      </w:r>
-    </w:p>
-    <w:p>
-      <w:pPr>
-        <w:jc w:val="both"/>
-      </w:pPr>
-      <w:r>
-        <w:t xml:space="preserve">El esquema general del sistema de archivos LUSTRE consiste en un nodo de control, llamado MDS y varios nodos de almacenamiento, denominados </w:t>
-      </w:r>
-      <w:proofErr w:type="spellStart"/>
-      <w:r>
-        <w:t>OSSs</w:t>
-      </w:r>
-      <w:proofErr w:type="spellEnd"/>
-      <w:r>
-        <w:t>.</w:t>
+        <w:t>El sistema de almacenamiento principal del equipo mistli es distribuido y está basado en las tecnologías SFA12K de Data direct Networks y LUSTRE, del consorcio OpenSFS.</w:t>
+      </w:r>
+    </w:p>
+    <w:p>
+      <w:pPr>
+        <w:jc w:val="both"/>
+      </w:pPr>
+      <w:r>
+        <w:t>El esquema general del sistema de archivos LUSTRE consiste en un nodo de control, llamado MDS y varios nodos de almacenamiento, denominados OSSs.</w:t>
       </w:r>
     </w:p>
     <w:p>
@@ -290,122 +196,42 @@
         <w:jc w:val="both"/>
       </w:pPr>
       <w:r>
-        <w:t xml:space="preserve">El sistema de interconexión principal en </w:t>
-      </w:r>
-      <w:proofErr w:type="spellStart"/>
-      <w:r>
-        <w:t>mistli</w:t>
-      </w:r>
-      <w:proofErr w:type="spellEnd"/>
-      <w:r>
-        <w:t xml:space="preserve"> es la red de datos, la cual </w:t>
+        <w:t xml:space="preserve">El sistema de interconexión principal en mistli es la red de datos, la cual </w:t>
       </w:r>
       <w:r>
         <w:t>está</w:t>
       </w:r>
       <w:r>
-        <w:t xml:space="preserve"> compuesta por un </w:t>
-      </w:r>
-      <w:proofErr w:type="spellStart"/>
-      <w:r>
-        <w:t>switch</w:t>
-      </w:r>
-      <w:proofErr w:type="spellEnd"/>
-      <w:r>
-        <w:t xml:space="preserve"> </w:t>
-      </w:r>
-      <w:proofErr w:type="spellStart"/>
-      <w:r>
-        <w:t>core</w:t>
-      </w:r>
-      <w:proofErr w:type="spellEnd"/>
-      <w:r>
-        <w:t xml:space="preserve"> </w:t>
-      </w:r>
-      <w:proofErr w:type="spellStart"/>
-      <w:r>
-        <w:t>Mellanox</w:t>
-      </w:r>
-      <w:proofErr w:type="spellEnd"/>
-      <w:r>
-        <w:t xml:space="preserve"> 4700 de 324 puertos, y tres </w:t>
-      </w:r>
-      <w:proofErr w:type="spellStart"/>
-      <w:r>
-        <w:t>swithcesleaf</w:t>
-      </w:r>
-      <w:proofErr w:type="spellEnd"/>
-      <w:r>
-        <w:t xml:space="preserve"> </w:t>
-      </w:r>
-      <w:proofErr w:type="spellStart"/>
-      <w:r>
-        <w:t>Mellanox</w:t>
-      </w:r>
-      <w:proofErr w:type="spellEnd"/>
-      <w:r>
-        <w:t xml:space="preserve"> 4036 de 36 puertos.</w:t>
-      </w:r>
-    </w:p>
-    <w:p>
-      <w:pPr>
-        <w:jc w:val="both"/>
-      </w:pPr>
-      <w:r>
-        <w:t xml:space="preserve">Cada puerto es de tecnología </w:t>
-      </w:r>
-      <w:proofErr w:type="spellStart"/>
-      <w:r>
-        <w:t>infiniband</w:t>
-      </w:r>
-      <w:proofErr w:type="spellEnd"/>
-      <w:r>
-        <w:t xml:space="preserve"> QDR de 40 Gigabits por segundo, para un ancho de banda total teórico de 6.4 Terabits por segundo.</w:t>
-      </w:r>
-    </w:p>
-    <w:p>
-      <w:pPr>
-        <w:jc w:val="both"/>
-      </w:pPr>
-      <w:r>
-        <w:t xml:space="preserve">A esta red se conectan todos los elementos del </w:t>
-      </w:r>
-      <w:proofErr w:type="spellStart"/>
-      <w:r>
-        <w:t>cluster</w:t>
-      </w:r>
-      <w:proofErr w:type="spellEnd"/>
-      <w:r>
-        <w:t xml:space="preserve">, utilizando para ello tarjetas </w:t>
-      </w:r>
-      <w:proofErr w:type="spellStart"/>
-      <w:r>
-        <w:t>Mellanox</w:t>
-      </w:r>
-      <w:proofErr w:type="spellEnd"/>
-      <w:r>
-        <w:t xml:space="preserve"> connectX-3.</w:t>
-      </w:r>
-    </w:p>
-    <w:p>
-      <w:pPr>
-        <w:jc w:val="both"/>
-      </w:pPr>
-    </w:p>
-    <w:p>
-      <w:pPr>
-        <w:jc w:val="both"/>
-      </w:pPr>
-      <w:r>
-        <w:t xml:space="preserve">Cuestionario replica de archivos </w:t>
-      </w:r>
-      <w:proofErr w:type="spellStart"/>
-      <w:r>
-        <w:t>pag</w:t>
-      </w:r>
-      <w:proofErr w:type="spellEnd"/>
-      <w:r>
-        <w:t>. 284</w:t>
+        <w:t xml:space="preserve"> compuesta por un switch core Mellanox 4700 de 324 puertos, y tres swithcesleaf Mellanox 4036 de 36 puertos.</w:t>
+      </w:r>
+    </w:p>
+    <w:p>
+      <w:pPr>
+        <w:jc w:val="both"/>
+      </w:pPr>
+      <w:r>
+        <w:t>Cada puerto es de tecnología infiniband QDR de 40 Gigabits por segundo, para un ancho de banda total teórico de 6.4 Terabits por segundo.</w:t>
+      </w:r>
+    </w:p>
+    <w:p>
+      <w:pPr>
+        <w:jc w:val="both"/>
+      </w:pPr>
+      <w:r>
+        <w:t>A esta red se conectan todos los elementos del cluster, utilizando para ello tarjetas Mellanox connectX-3.</w:t>
+      </w:r>
+    </w:p>
+    <w:p>
+      <w:pPr>
+        <w:jc w:val="both"/>
+      </w:pPr>
+    </w:p>
+    <w:p>
+      <w:pPr>
+        <w:jc w:val="both"/>
+      </w:pPr>
+      <w:r>
+        <w:t>Cuestionario replica de archivos pag. 284</w:t>
       </w:r>
     </w:p>
     <w:p>
@@ -578,15 +404,7 @@
         </w:rPr>
       </w:pPr>
       <w:r>
-        <w:t xml:space="preserve">Todas las llamadas </w:t>
-      </w:r>
-      <w:proofErr w:type="spellStart"/>
-      <w:r>
-        <w:t>write</w:t>
-      </w:r>
-      <w:proofErr w:type="spellEnd"/>
-      <w:r>
-        <w:t xml:space="preserve"> al sistema se transmite en forma simultánea a todos los servidores a la vez.</w:t>
+        <w:t>Todas las llamadas write al sistema se transmite en forma simultánea a todos los servidores a la vez.</w:t>
       </w:r>
     </w:p>
     <w:p>
@@ -884,13 +702,298 @@
         <w:jc w:val="both"/>
       </w:pPr>
       <w:r>
-        <w:t xml:space="preserve">Esquema de </w:t>
-      </w:r>
-      <w:proofErr w:type="spellStart"/>
-      <w:r>
-        <w:t>gifford</w:t>
-      </w:r>
-      <w:proofErr w:type="spellEnd"/>
+        <w:t>Esquema de gifford</w:t>
+      </w:r>
+    </w:p>
+    <w:p>
+      <w:r>
+        <w:br w:type="page"/>
+      </w:r>
+    </w:p>
+    <w:p>
+      <w:pPr>
+        <w:pStyle w:val="Prrafodelista"/>
+        <w:jc w:val="both"/>
+      </w:pPr>
+      <w:r>
+        <w:lastRenderedPageBreak/>
+        <w:t>Supercomputadoras (jaguar)</w:t>
+      </w:r>
+    </w:p>
+    <w:p>
+      <w:pPr>
+        <w:jc w:val="both"/>
+      </w:pPr>
+      <w:r>
+        <w:t>Jaguar es un sistema CRAY XT, ubicado en el oak ridge national laboratory en EUA.</w:t>
+      </w:r>
+    </w:p>
+    <w:p>
+      <w:pPr>
+        <w:jc w:val="both"/>
+      </w:pPr>
+      <w:r>
+        <w:t>Posee 11706 nodos de procesamiento de los cuales 11508 son configurados como nodos de cómputo y los demás son de i/o y servicios de login.</w:t>
+      </w:r>
+    </w:p>
+    <w:p>
+      <w:pPr>
+        <w:jc w:val="both"/>
+      </w:pPr>
+      <w:r>
+        <w:t>Cada nodo contiene un procesador Dual Core, AMD Opteron de 2.6 ghz</w:t>
+      </w:r>
+    </w:p>
+    <w:p>
+      <w:pPr>
+        <w:jc w:val="both"/>
+      </w:pPr>
+      <w:r>
+        <w:t>Red strom – sandia national laboratorios</w:t>
+      </w:r>
+    </w:p>
+    <w:p>
+      <w:pPr>
+        <w:jc w:val="both"/>
+      </w:pPr>
+      <w:r>
+        <w:t>Red storm es una supercomputadora de procesamiento en paralelo diseñado y creado para llevar a cabo pruebas simuladas de almacenamiento de armas nucleares que incluye el diseño de componentes de reemplazo, pruebas virtuales de los componentes bajo diferentes circunstancias y asistiendo a las pruebas de ingeniería de armamento y su física.</w:t>
+      </w:r>
+    </w:p>
+    <w:p>
+      <w:pPr>
+        <w:jc w:val="both"/>
+      </w:pPr>
+      <w:r>
+        <w:t>Red storm consiste en 12960 nodos AMD Opteron que puede llegar a 124.42 teraflops y utiliza un sistema operativo Linux ligero que consiste en los componentes mínimos necesarios para dar soporte a la aplicación de red storm.</w:t>
+      </w:r>
+    </w:p>
+    <w:p>
+      <w:pPr>
+        <w:jc w:val="both"/>
+      </w:pPr>
+      <w:r>
+        <w:t>Cluster plataform 3000 13L460</w:t>
+      </w:r>
+    </w:p>
+    <w:p>
+      <w:pPr>
+        <w:jc w:val="both"/>
+      </w:pPr>
+      <w:r>
+        <w:t>Supercomputador desarrollado por Hewlett Packard para el gobierno sueco.</w:t>
+      </w:r>
+    </w:p>
+    <w:p>
+      <w:pPr>
+        <w:jc w:val="both"/>
+      </w:pPr>
+      <w:r>
+        <w:t>Trabaja a 142 teraflops y su uso es militar y en la defensa.</w:t>
+      </w:r>
+    </w:p>
+    <w:p>
+      <w:pPr>
+        <w:jc w:val="both"/>
+      </w:pPr>
+      <w:r>
+        <w:t>Utiliza procesadores Intel EM 64T Xeon 53xx a 2667 MHZ (1.668 teraflops)</w:t>
+      </w:r>
+    </w:p>
+    <w:p>
+      <w:pPr>
+        <w:jc w:val="both"/>
+      </w:pPr>
+      <w:r>
+        <w:t>EKA</w:t>
+      </w:r>
+    </w:p>
+    <w:p>
+      <w:pPr>
+        <w:jc w:val="both"/>
+      </w:pPr>
+      <w:r>
+        <w:t>Es igualmente una supercomputadora construida por HP y se encuentra actualmente en el computador research laboratorios en la india.</w:t>
+      </w:r>
+    </w:p>
+    <w:p>
+      <w:pPr>
+        <w:jc w:val="both"/>
+      </w:pPr>
+      <w:r>
+        <w:t>Alcanza una capacidad de 170 teraflops gracias a su arreglo de procesadores Intel EM64T xeon 53xx a 3000MHZ.</w:t>
+      </w:r>
+    </w:p>
+    <w:p>
+      <w:pPr>
+        <w:jc w:val="both"/>
+      </w:pPr>
+      <w:r>
+        <w:t>SGI Alha ICE 8200</w:t>
+      </w:r>
+    </w:p>
+    <w:p>
+      <w:pPr>
+        <w:jc w:val="both"/>
+      </w:pPr>
+      <w:r>
+        <w:t>Supercomputadora que se encuentra actualmente el SGI new mexico.</w:t>
+      </w:r>
+    </w:p>
+    <w:p>
+      <w:pPr>
+        <w:jc w:val="both"/>
+      </w:pPr>
+      <w:r>
+        <w:t>Posee una capacidad de cómputo de 172 teraflops y se utiliza en la simulación de circuitos y semiconductores.</w:t>
+      </w:r>
+    </w:p>
+    <w:p>
+      <w:pPr>
+        <w:jc w:val="both"/>
+      </w:pPr>
+      <w:r>
+        <w:t>El tipo de procesadores que utiliza es Intel EMG4T xeon 53xx a 3000MHZ.</w:t>
+      </w:r>
+    </w:p>
+    <w:p>
+      <w:pPr>
+        <w:jc w:val="both"/>
+      </w:pPr>
+      <w:r>
+        <w:t>BGW</w:t>
+      </w:r>
+    </w:p>
+    <w:p>
+      <w:pPr>
+        <w:jc w:val="both"/>
+      </w:pPr>
+      <w:r>
+        <w:t>Ubicada en el forschungszentrum duelich esta supercomputadora ha sido construida por IBM y utiliza muchos procesadores power PC 430 850 mhz que en conjunto brindan una capacidad de procesamiento de 223 teraflops.</w:t>
+      </w:r>
+    </w:p>
+    <w:p>
+      <w:pPr>
+        <w:jc w:val="both"/>
+      </w:pPr>
+      <w:r>
+        <w:t>Se utiliza actualmente en la investigación de diversas áreas incluyendo simulaciones nucleares y biológicas.</w:t>
+      </w:r>
+    </w:p>
+    <w:p>
+      <w:pPr>
+        <w:jc w:val="both"/>
+      </w:pPr>
+      <w:r>
+        <w:t>Blue gane/l es actualmente la computadora más potente del mundo llegando a 596 procesadores y corre con una versión reducida de Linux.</w:t>
+      </w:r>
+    </w:p>
+    <w:p>
+      <w:pPr>
+        <w:jc w:val="both"/>
+      </w:pPr>
+      <w:r>
+        <w:t>Es un proyecto colaborativo de IBM lawlience livermorre labs y el departamento de energía de los eua.</w:t>
+      </w:r>
+    </w:p>
+    <w:p>
+      <w:r>
+        <w:br w:type="page"/>
+      </w:r>
+      <w:r>
+        <w:lastRenderedPageBreak/>
+        <w:t>¿Qué es una región?</w:t>
+      </w:r>
+    </w:p>
+    <w:p>
+      <w:r>
+        <w:t>Son una propiedad de los procesos y todos los hilos de un proceso en los mismas regiones también es un rango adyacente de direcciones naturales.</w:t>
+      </w:r>
+    </w:p>
+    <w:p>
+      <w:r>
+        <w:t>¿Dónde puede comenzar a terminar una región?</w:t>
+      </w:r>
+    </w:p>
+    <w:p>
+      <w:r>
+        <w:t>En cualquier dirección virtual</w:t>
+      </w:r>
+    </w:p>
+    <w:p>
+      <w:r>
+        <w:t>¿Con que debe estar alineada una región para hacer algo útil?</w:t>
+      </w:r>
+    </w:p>
+    <w:p>
+      <w:r>
+        <w:t>Con respecto de las páginas y tener una longitud igual a cierto número entero de paginas</w:t>
+      </w:r>
+    </w:p>
+    <w:p>
+      <w:r>
+        <w:t>¿de quien son propiedad las regiones?</w:t>
+      </w:r>
+    </w:p>
+    <w:p>
+      <w:r>
+        <w:t>Son propiedad de los procesos y de los de un proceso en las mismas regiones.</w:t>
+      </w:r>
+    </w:p>
+    <w:p>
+      <w:r>
+        <w:t>¿Qué es un segmento?</w:t>
+      </w:r>
+    </w:p>
+    <w:p>
+      <w:r>
+        <w:t>Es una colección adyacente de bytes que reciben el nombre y protección de una posibilidad</w:t>
+      </w:r>
+    </w:p>
+    <w:p>
+      <w:r>
+        <w:t>¿Cuáles son los tipos mas comunes de segmentos?</w:t>
+      </w:r>
+    </w:p>
+    <w:p>
+      <w:r>
+        <w:t>Los archivos y las áreas de intercambio</w:t>
+      </w:r>
+    </w:p>
+    <w:p>
+      <w:r>
+        <w:t>¿Qué proporcionan las llamadas al sistema?</w:t>
+      </w:r>
+    </w:p>
+    <w:p>
+      <w:r>
+        <w:t>Proporcionan la posibilidad el desplazamiento el número de datos el buffer y la dirección de transferencia del segmento</w:t>
+      </w:r>
+    </w:p>
+    <w:p>
+      <w:r>
+        <w:t>¿Qué sucede si un segmento es mayor a una región?</w:t>
+      </w:r>
+    </w:p>
+    <w:p>
+      <w:r>
+        <w:t xml:space="preserve">Solo una parte del segmento será visible en el espacio de direcciones aunque se puede cambiar la porción visible </w:t>
+      </w:r>
+      <w:r>
+        <w:t>mediante una asociación</w:t>
+      </w:r>
+    </w:p>
+    <w:p>
+      <w:r>
+        <w:t>¿Qué sucede si el segmento es menor de una región?</w:t>
+      </w:r>
+    </w:p>
+    <w:p>
+      <w:r>
+        <w:t>El resultado de la lectura de una dirección no asociada es trabajo del asociador.</w:t>
+      </w:r>
+      <w:bookmarkStart w:id="0" w:name="_GoBack"/>
+      <w:bookmarkEnd w:id="0"/>
     </w:p>
     <w:sectPr>
       <w:pgSz w:w="12240" w:h="15840"/>

</xml_diff>